<commit_message>
Se modificó el manual de operación
</commit_message>
<xml_diff>
--- a/01. Administración de proyecto/02.2 Seguimiento/EZIC_ReporteAvanceSprint1_v01.docx
+++ b/01. Administración de proyecto/02.2 Seguimiento/EZIC_ReporteAvanceSprint1_v01.docx
@@ -4,67 +4,13 @@
   <w:body>
     <w:p>
       <w:pPr>
-        <w:pStyle w:val="Ttulo"/>
+        <w:pStyle w:val="Title"/>
+        <w:jc w:val="center"/>
         <w:rPr>
           <w:rFonts w:ascii="Arial" w:hAnsi="Arial" w:cs="Arial"/>
           <w:lang w:eastAsia="es-MX"/>
         </w:rPr>
       </w:pPr>
-      <w:r>
-        <w:rPr>
-          <w:rFonts w:ascii="Arial" w:hAnsi="Arial" w:cs="Arial"/>
-          <w:noProof/>
-          <w:lang w:eastAsia="es-MX"/>
-        </w:rPr>
-        <w:drawing>
-          <wp:inline distT="0" distB="0" distL="0" distR="0" wp14:anchorId="72743204" wp14:editId="6EAFC71A">
-            <wp:extent cx="1758471" cy="865762"/>
-            <wp:effectExtent l="0" t="0" r="0" b="0"/>
-            <wp:docPr id="3" name="Imagen 3"/>
-            <wp:cNvGraphicFramePr>
-              <a:graphicFrameLocks xmlns:a="http://schemas.openxmlformats.org/drawingml/2006/main" noChangeAspect="1"/>
-            </wp:cNvGraphicFramePr>
-            <a:graphic xmlns:a="http://schemas.openxmlformats.org/drawingml/2006/main">
-              <a:graphicData uri="http://schemas.openxmlformats.org/drawingml/2006/picture">
-                <pic:pic xmlns:pic="http://schemas.openxmlformats.org/drawingml/2006/picture">
-                  <pic:nvPicPr>
-                    <pic:cNvPr id="3" name="EZIC Logo.png"/>
-                    <pic:cNvPicPr/>
-                  </pic:nvPicPr>
-                  <pic:blipFill rotWithShape="1">
-                    <a:blip r:embed="rId8" cstate="print">
-                      <a:extLst>
-                        <a:ext uri="{28A0092B-C50C-407E-A947-70E740481C1C}">
-                          <a14:useLocalDpi xmlns:a14="http://schemas.microsoft.com/office/drawing/2010/main" val="0"/>
-                        </a:ext>
-                      </a:extLst>
-                    </a:blip>
-                    <a:srcRect l="8130" t="11888" r="6841" b="46249"/>
-                    <a:stretch/>
-                  </pic:blipFill>
-                  <pic:spPr bwMode="auto">
-                    <a:xfrm>
-                      <a:off x="0" y="0"/>
-                      <a:ext cx="1775151" cy="873974"/>
-                    </a:xfrm>
-                    <a:prstGeom prst="rect">
-                      <a:avLst/>
-                    </a:prstGeom>
-                    <a:ln>
-                      <a:noFill/>
-                    </a:ln>
-                    <a:extLst>
-                      <a:ext uri="{53640926-AAD7-44D8-BBD7-CCE9431645EC}">
-                        <a14:shadowObscured xmlns:a14="http://schemas.microsoft.com/office/drawing/2010/main"/>
-                      </a:ext>
-                    </a:extLst>
-                  </pic:spPr>
-                </pic:pic>
-              </a:graphicData>
-            </a:graphic>
-          </wp:inline>
-        </w:drawing>
-      </w:r>
       <w:r>
         <w:rPr>
           <w:rFonts w:ascii="Arial" w:hAnsi="Arial" w:cs="Arial"/>
@@ -75,8 +21,7 @@
     </w:p>
     <w:p>
       <w:pPr>
-        <w:pStyle w:val="Ttulo"/>
-        <w:ind w:left="2124"/>
+        <w:pStyle w:val="Title"/>
         <w:jc w:val="center"/>
         <w:rPr>
           <w:rFonts w:ascii="Arial" w:hAnsi="Arial" w:cs="Arial"/>
@@ -93,7 +38,7 @@
     </w:p>
     <w:p>
       <w:pPr>
-        <w:pStyle w:val="Ttulo"/>
+        <w:pStyle w:val="Title"/>
         <w:jc w:val="center"/>
         <w:rPr>
           <w:lang w:eastAsia="es-MX"/>
@@ -135,6 +80,8 @@
           <w:lang w:eastAsia="es-MX"/>
         </w:rPr>
       </w:pPr>
+      <w:bookmarkStart w:id="0" w:name="_GoBack"/>
+      <w:bookmarkEnd w:id="0"/>
     </w:p>
     <w:p>
       <w:pPr>
@@ -169,7 +116,7 @@
     </w:p>
     <w:tbl>
       <w:tblPr>
-        <w:tblStyle w:val="Tablaconcuadrcula"/>
+        <w:tblStyle w:val="TableGrid"/>
         <w:tblW w:w="0" w:type="auto"/>
         <w:tblLook w:val="04A0" w:firstRow="1" w:lastRow="0" w:firstColumn="1" w:lastColumn="0" w:noHBand="0" w:noVBand="1"/>
       </w:tblPr>
@@ -424,7 +371,7 @@
       <w:sdtContent>
         <w:p>
           <w:pPr>
-            <w:pStyle w:val="TtuloTDC"/>
+            <w:pStyle w:val="TOCHeading"/>
             <w:jc w:val="both"/>
             <w:rPr>
               <w:rFonts w:ascii="Arial" w:hAnsi="Arial" w:cs="Arial"/>
@@ -446,7 +393,7 @@
         </w:p>
         <w:p>
           <w:pPr>
-            <w:pStyle w:val="TDC1"/>
+            <w:pStyle w:val="TOC1"/>
             <w:tabs>
               <w:tab w:val="right" w:leader="dot" w:pos="8828"/>
             </w:tabs>
@@ -470,7 +417,7 @@
           <w:hyperlink w:anchor="_Toc531180182" w:history="1">
             <w:r>
               <w:rPr>
-                <w:rStyle w:val="Hipervnculo"/>
+                <w:rStyle w:val="Hyperlink"/>
                 <w:rFonts w:ascii="Arial" w:hAnsi="Arial" w:cs="Arial"/>
                 <w:noProof/>
                 <w:lang w:eastAsia="es-MX"/>
@@ -529,7 +476,7 @@
         </w:p>
         <w:p>
           <w:pPr>
-            <w:pStyle w:val="TDC2"/>
+            <w:pStyle w:val="TOC2"/>
             <w:tabs>
               <w:tab w:val="right" w:leader="dot" w:pos="8828"/>
             </w:tabs>
@@ -544,7 +491,7 @@
           <w:hyperlink w:anchor="_Toc531180183" w:history="1">
             <w:r>
               <w:rPr>
-                <w:rStyle w:val="Hipervnculo"/>
+                <w:rStyle w:val="Hyperlink"/>
                 <w:rFonts w:ascii="Arial" w:hAnsi="Arial" w:cs="Arial"/>
                 <w:noProof/>
                 <w:lang w:eastAsia="es-MX"/>
@@ -603,7 +550,7 @@
         </w:p>
         <w:p>
           <w:pPr>
-            <w:pStyle w:val="TDC2"/>
+            <w:pStyle w:val="TOC2"/>
             <w:tabs>
               <w:tab w:val="right" w:leader="dot" w:pos="8828"/>
             </w:tabs>
@@ -618,7 +565,7 @@
           <w:hyperlink w:anchor="_Toc531180184" w:history="1">
             <w:r>
               <w:rPr>
-                <w:rStyle w:val="Hipervnculo"/>
+                <w:rStyle w:val="Hyperlink"/>
                 <w:rFonts w:ascii="Arial" w:hAnsi="Arial" w:cs="Arial"/>
                 <w:noProof/>
                 <w:lang w:eastAsia="es-MX"/>
@@ -677,7 +624,7 @@
         </w:p>
         <w:p>
           <w:pPr>
-            <w:pStyle w:val="TDC3"/>
+            <w:pStyle w:val="TOC3"/>
             <w:tabs>
               <w:tab w:val="right" w:leader="dot" w:pos="8828"/>
             </w:tabs>
@@ -692,7 +639,7 @@
           <w:hyperlink w:anchor="_Toc531180185" w:history="1">
             <w:r>
               <w:rPr>
-                <w:rStyle w:val="Hipervnculo"/>
+                <w:rStyle w:val="Hyperlink"/>
                 <w:noProof/>
                 <w:lang w:eastAsia="es-MX"/>
               </w:rPr>
@@ -750,7 +697,7 @@
         </w:p>
         <w:p>
           <w:pPr>
-            <w:pStyle w:val="TDC3"/>
+            <w:pStyle w:val="TOC3"/>
             <w:tabs>
               <w:tab w:val="right" w:leader="dot" w:pos="8828"/>
             </w:tabs>
@@ -765,7 +712,7 @@
           <w:hyperlink w:anchor="_Toc531180186" w:history="1">
             <w:r>
               <w:rPr>
-                <w:rStyle w:val="Hipervnculo"/>
+                <w:rStyle w:val="Hyperlink"/>
                 <w:noProof/>
                 <w:lang w:eastAsia="es-MX"/>
               </w:rPr>
@@ -823,7 +770,7 @@
         </w:p>
         <w:p>
           <w:pPr>
-            <w:pStyle w:val="TDC2"/>
+            <w:pStyle w:val="TOC2"/>
             <w:tabs>
               <w:tab w:val="right" w:leader="dot" w:pos="8828"/>
             </w:tabs>
@@ -838,7 +785,7 @@
           <w:hyperlink w:anchor="_Toc531180187" w:history="1">
             <w:r>
               <w:rPr>
-                <w:rStyle w:val="Hipervnculo"/>
+                <w:rStyle w:val="Hyperlink"/>
                 <w:rFonts w:ascii="Arial" w:hAnsi="Arial" w:cs="Arial"/>
                 <w:noProof/>
                 <w:lang w:eastAsia="es-MX"/>
@@ -897,7 +844,7 @@
         </w:p>
         <w:p>
           <w:pPr>
-            <w:pStyle w:val="TDC2"/>
+            <w:pStyle w:val="TOC2"/>
             <w:tabs>
               <w:tab w:val="right" w:leader="dot" w:pos="8828"/>
             </w:tabs>
@@ -912,7 +859,7 @@
           <w:hyperlink w:anchor="_Toc531180188" w:history="1">
             <w:r>
               <w:rPr>
-                <w:rStyle w:val="Hipervnculo"/>
+                <w:rStyle w:val="Hyperlink"/>
                 <w:rFonts w:ascii="Arial" w:hAnsi="Arial" w:cs="Arial"/>
                 <w:noProof/>
                 <w:lang w:eastAsia="es-MX"/>
@@ -971,7 +918,7 @@
         </w:p>
         <w:p>
           <w:pPr>
-            <w:pStyle w:val="TDC3"/>
+            <w:pStyle w:val="TOC3"/>
             <w:tabs>
               <w:tab w:val="right" w:leader="dot" w:pos="8828"/>
             </w:tabs>
@@ -986,7 +933,7 @@
           <w:hyperlink w:anchor="_Toc531180189" w:history="1">
             <w:r>
               <w:rPr>
-                <w:rStyle w:val="Hipervnculo"/>
+                <w:rStyle w:val="Hyperlink"/>
                 <w:noProof/>
                 <w:lang w:eastAsia="es-MX"/>
               </w:rPr>
@@ -1044,7 +991,7 @@
         </w:p>
         <w:p>
           <w:pPr>
-            <w:pStyle w:val="TDC3"/>
+            <w:pStyle w:val="TOC3"/>
             <w:tabs>
               <w:tab w:val="right" w:leader="dot" w:pos="8828"/>
             </w:tabs>
@@ -1059,7 +1006,7 @@
           <w:hyperlink w:anchor="_Toc531180190" w:history="1">
             <w:r>
               <w:rPr>
-                <w:rStyle w:val="Hipervnculo"/>
+                <w:rStyle w:val="Hyperlink"/>
                 <w:noProof/>
                 <w:lang w:eastAsia="es-MX"/>
               </w:rPr>
@@ -1148,7 +1095,7 @@
     </w:p>
     <w:p>
       <w:pPr>
-        <w:pStyle w:val="Ttulo1"/>
+        <w:pStyle w:val="Heading1"/>
         <w:tabs>
           <w:tab w:val="left" w:pos="3383"/>
         </w:tabs>
@@ -1158,7 +1105,7 @@
           <w:lang w:eastAsia="es-MX"/>
         </w:rPr>
       </w:pPr>
-      <w:bookmarkStart w:id="0" w:name="_Toc531180182"/>
+      <w:bookmarkStart w:id="1" w:name="_Toc531180182"/>
       <w:r>
         <w:rPr>
           <w:rFonts w:ascii="Arial" w:hAnsi="Arial" w:cs="Arial"/>
@@ -1167,7 +1114,7 @@
         <w:lastRenderedPageBreak/>
         <w:t>Reporte de avance</w:t>
       </w:r>
-      <w:bookmarkEnd w:id="0"/>
+      <w:bookmarkEnd w:id="1"/>
       <w:r>
         <w:rPr>
           <w:rFonts w:ascii="Arial" w:hAnsi="Arial" w:cs="Arial"/>
@@ -1178,14 +1125,14 @@
     </w:p>
     <w:p>
       <w:pPr>
-        <w:pStyle w:val="Ttulo2"/>
+        <w:pStyle w:val="Heading2"/>
         <w:jc w:val="both"/>
         <w:rPr>
           <w:rFonts w:ascii="Arial" w:hAnsi="Arial" w:cs="Arial"/>
           <w:lang w:eastAsia="es-MX"/>
         </w:rPr>
       </w:pPr>
-      <w:bookmarkStart w:id="1" w:name="_Toc531180183"/>
+      <w:bookmarkStart w:id="2" w:name="_Toc531180183"/>
       <w:r>
         <w:rPr>
           <w:rFonts w:ascii="Arial" w:hAnsi="Arial" w:cs="Arial"/>
@@ -1193,11 +1140,11 @@
         </w:rPr>
         <w:t>Objetivos</w:t>
       </w:r>
-      <w:bookmarkEnd w:id="1"/>
+      <w:bookmarkEnd w:id="2"/>
     </w:p>
     <w:tbl>
       <w:tblPr>
-        <w:tblStyle w:val="Tablaconcuadrcula"/>
+        <w:tblStyle w:val="TableGrid"/>
         <w:tblW w:w="0" w:type="auto"/>
         <w:tblLook w:val="04A0" w:firstRow="1" w:lastRow="0" w:firstColumn="1" w:lastColumn="0" w:noHBand="0" w:noVBand="1"/>
       </w:tblPr>
@@ -1312,7 +1259,7 @@
           </w:p>
           <w:p>
             <w:pPr>
-              <w:pStyle w:val="Prrafodelista"/>
+              <w:pStyle w:val="ListParagraph"/>
               <w:numPr>
                 <w:ilvl w:val="0"/>
                 <w:numId w:val="6"/>
@@ -1376,7 +1323,7 @@
           </w:p>
           <w:p>
             <w:pPr>
-              <w:pStyle w:val="Prrafodelista"/>
+              <w:pStyle w:val="ListParagraph"/>
               <w:numPr>
                 <w:ilvl w:val="0"/>
                 <w:numId w:val="6"/>
@@ -1451,7 +1398,7 @@
           </w:p>
           <w:p>
             <w:pPr>
-              <w:pStyle w:val="Prrafodelista"/>
+              <w:pStyle w:val="ListParagraph"/>
               <w:numPr>
                 <w:ilvl w:val="0"/>
                 <w:numId w:val="6"/>
@@ -1505,14 +1452,14 @@
     </w:p>
     <w:p>
       <w:pPr>
-        <w:pStyle w:val="Ttulo2"/>
+        <w:pStyle w:val="Heading2"/>
         <w:jc w:val="both"/>
         <w:rPr>
           <w:rFonts w:ascii="Arial" w:hAnsi="Arial" w:cs="Arial"/>
           <w:lang w:eastAsia="es-MX"/>
         </w:rPr>
       </w:pPr>
-      <w:bookmarkStart w:id="2" w:name="_Toc531180184"/>
+      <w:bookmarkStart w:id="3" w:name="_Toc531180184"/>
       <w:r>
         <w:rPr>
           <w:rFonts w:ascii="Arial" w:hAnsi="Arial" w:cs="Arial"/>
@@ -1527,27 +1474,27 @@
         </w:rPr>
         <w:t>.</w:t>
       </w:r>
-      <w:bookmarkEnd w:id="2"/>
+      <w:bookmarkEnd w:id="3"/>
     </w:p>
     <w:p>
       <w:pPr>
-        <w:pStyle w:val="Ttulo3"/>
+        <w:pStyle w:val="Heading3"/>
         <w:rPr>
           <w:lang w:eastAsia="es-MX"/>
         </w:rPr>
       </w:pPr>
-      <w:bookmarkStart w:id="3" w:name="_Toc531180185"/>
+      <w:bookmarkStart w:id="4" w:name="_Toc531180185"/>
       <w:r>
         <w:rPr>
           <w:lang w:eastAsia="es-MX"/>
         </w:rPr>
         <w:t>Avance general</w:t>
       </w:r>
-      <w:bookmarkEnd w:id="3"/>
+      <w:bookmarkEnd w:id="4"/>
     </w:p>
     <w:tbl>
       <w:tblPr>
-        <w:tblStyle w:val="Tablaconcuadrcula"/>
+        <w:tblStyle w:val="TableGrid"/>
         <w:tblW w:w="0" w:type="auto"/>
         <w:tblLook w:val="04A0" w:firstRow="1" w:lastRow="0" w:firstColumn="1" w:lastColumn="0" w:noHBand="0" w:noVBand="1"/>
       </w:tblPr>
@@ -2004,7 +1951,7 @@
     </w:tbl>
     <w:p>
       <w:pPr>
-        <w:pStyle w:val="Ttulo3"/>
+        <w:pStyle w:val="Heading3"/>
         <w:rPr>
           <w:lang w:eastAsia="es-MX"/>
         </w:rPr>
@@ -2012,23 +1959,23 @@
     </w:p>
     <w:p>
       <w:pPr>
-        <w:pStyle w:val="Ttulo3"/>
+        <w:pStyle w:val="Heading3"/>
         <w:rPr>
           <w:lang w:eastAsia="es-MX"/>
         </w:rPr>
       </w:pPr>
-      <w:bookmarkStart w:id="4" w:name="_Toc531180186"/>
+      <w:bookmarkStart w:id="5" w:name="_Toc531180186"/>
       <w:r>
         <w:rPr>
           <w:lang w:eastAsia="es-MX"/>
         </w:rPr>
         <w:t>Progreso de tareas</w:t>
       </w:r>
-      <w:bookmarkEnd w:id="4"/>
+      <w:bookmarkEnd w:id="5"/>
     </w:p>
     <w:tbl>
       <w:tblPr>
-        <w:tblStyle w:val="Tablaconcuadrcula"/>
+        <w:tblStyle w:val="TableGrid"/>
         <w:tblW w:w="5000" w:type="pct"/>
         <w:tblLook w:val="04A0" w:firstRow="1" w:lastRow="0" w:firstColumn="1" w:lastColumn="0" w:noHBand="0" w:noVBand="1"/>
       </w:tblPr>
@@ -2822,15 +2769,7 @@
         <w:rPr>
           <w:lang w:eastAsia="es-MX"/>
         </w:rPr>
-        <w:t>Hubo detalles que se tuvieron que corregir y entre</w:t>
-      </w:r>
-      <w:bookmarkStart w:id="5" w:name="_GoBack"/>
-      <w:bookmarkEnd w:id="5"/>
-      <w:r>
-        <w:rPr>
-          <w:lang w:eastAsia="es-MX"/>
-        </w:rPr>
-        <w:t>gar en el siguiente sprint</w:t>
+        <w:t>Hubo detalles que se tuvieron que corregir y entregar en el siguiente sprint</w:t>
       </w:r>
       <w:r>
         <w:rPr>
@@ -2841,7 +2780,7 @@
     </w:p>
     <w:p>
       <w:pPr>
-        <w:pStyle w:val="Ttulo2"/>
+        <w:pStyle w:val="Heading2"/>
         <w:jc w:val="both"/>
         <w:rPr>
           <w:rFonts w:ascii="Arial" w:hAnsi="Arial" w:cs="Arial"/>
@@ -2876,7 +2815,7 @@
     </w:p>
     <w:tbl>
       <w:tblPr>
-        <w:tblStyle w:val="Tablaconcuadrcula"/>
+        <w:tblStyle w:val="TableGrid"/>
         <w:tblW w:w="0" w:type="auto"/>
         <w:tblLook w:val="04A0" w:firstRow="1" w:lastRow="0" w:firstColumn="1" w:lastColumn="0" w:noHBand="0" w:noVBand="1"/>
       </w:tblPr>
@@ -3034,7 +2973,6 @@
                 <w:rFonts w:ascii="Arial" w:hAnsi="Arial" w:cs="Arial"/>
                 <w:lang w:eastAsia="es-MX"/>
               </w:rPr>
-              <w:lastRenderedPageBreak/>
               <w:t>Kevin Fabián Cruz Gómez</w:t>
             </w:r>
           </w:p>
@@ -3155,14 +3093,14 @@
     </w:p>
     <w:p>
       <w:pPr>
-        <w:pStyle w:val="Ttulo2"/>
+        <w:pStyle w:val="Heading2"/>
         <w:jc w:val="both"/>
         <w:rPr>
           <w:rFonts w:ascii="Arial" w:hAnsi="Arial" w:cs="Arial"/>
           <w:lang w:eastAsia="es-MX"/>
         </w:rPr>
         <w:sectPr>
-          <w:headerReference w:type="default" r:id="rId9"/>
+          <w:headerReference w:type="default" r:id="rId8"/>
           <w:pgSz w:w="12240" w:h="15840"/>
           <w:pgMar w:top="1417" w:right="1701" w:bottom="1417" w:left="1701" w:header="708" w:footer="708" w:gutter="0"/>
           <w:cols w:space="708"/>
@@ -3172,7 +3110,7 @@
     </w:p>
     <w:p>
       <w:pPr>
-        <w:pStyle w:val="Ttulo2"/>
+        <w:pStyle w:val="Heading2"/>
         <w:jc w:val="both"/>
         <w:rPr>
           <w:rFonts w:ascii="Arial" w:hAnsi="Arial" w:cs="Arial"/>
@@ -3185,14 +3123,13 @@
           <w:rFonts w:ascii="Arial" w:hAnsi="Arial" w:cs="Arial"/>
           <w:lang w:eastAsia="es-MX"/>
         </w:rPr>
-        <w:lastRenderedPageBreak/>
         <w:t>Riesgos</w:t>
       </w:r>
       <w:bookmarkEnd w:id="7"/>
     </w:p>
     <w:p>
       <w:pPr>
-        <w:pStyle w:val="Ttulo3"/>
+        <w:pStyle w:val="Heading3"/>
         <w:rPr>
           <w:lang w:eastAsia="es-MX"/>
         </w:rPr>
@@ -5636,7 +5573,6 @@
                 <w:color w:val="000000"/>
                 <w:lang w:eastAsia="es-ES_tradnl"/>
               </w:rPr>
-              <w:lastRenderedPageBreak/>
               <w:t>7</w:t>
             </w:r>
           </w:p>
@@ -5947,7 +5883,7 @@
     </w:p>
     <w:p>
       <w:pPr>
-        <w:pStyle w:val="Ttulo3"/>
+        <w:pStyle w:val="Heading3"/>
         <w:rPr>
           <w:lang w:eastAsia="es-MX"/>
         </w:rPr>
@@ -5963,7 +5899,7 @@
     </w:p>
     <w:tbl>
       <w:tblPr>
-        <w:tblStyle w:val="Tablaconcuadrcula"/>
+        <w:tblStyle w:val="TableGrid"/>
         <w:tblW w:w="5000" w:type="pct"/>
         <w:tblLook w:val="04A0" w:firstRow="1" w:lastRow="0" w:firstColumn="1" w:lastColumn="0" w:noHBand="0" w:noVBand="1"/>
       </w:tblPr>
@@ -6483,7 +6419,7 @@
 <w:hdr xmlns:wpc="http://schemas.microsoft.com/office/word/2010/wordprocessingCanvas" xmlns:cx="http://schemas.microsoft.com/office/drawing/2014/chartex" xmlns:cx1="http://schemas.microsoft.com/office/drawing/2015/9/8/chartex" xmlns:cx2="http://schemas.microsoft.com/office/drawing/2015/10/21/chartex" xmlns:cx3="http://schemas.microsoft.com/office/drawing/2016/5/9/chartex" xmlns:cx4="http://schemas.microsoft.com/office/drawing/2016/5/10/chartex" xmlns:cx5="http://schemas.microsoft.com/office/drawing/2016/5/11/chartex" xmlns:cx6="http://schemas.microsoft.com/office/drawing/2016/5/12/chartex" xmlns:cx7="http://schemas.microsoft.com/office/drawing/2016/5/13/chartex" xmlns:cx8="http://schemas.microsoft.com/office/drawing/2016/5/14/chartex" xmlns:mc="http://schemas.openxmlformats.org/markup-compatibility/2006" xmlns:aink="http://schemas.microsoft.com/office/drawing/2016/ink" xmlns:am3d="http://schemas.microsoft.com/office/drawing/2017/model3d" xmlns:o="urn:schemas-microsoft-com:office:office" xmlns:r="http://schemas.openxmlformats.org/officeDocument/2006/relationships" xmlns:m="http://schemas.openxmlformats.org/officeDocument/2006/math" xmlns:v="urn:schemas-microsoft-com:vml" xmlns:wp14="http://schemas.microsoft.com/office/word/2010/wordprocessingDrawing" xmlns:wp="http://schemas.openxmlformats.org/drawingml/2006/wordprocessingDrawing" xmlns:w10="urn:schemas-microsoft-com:office:word" xmlns:w="http://schemas.openxmlformats.org/wordprocessingml/2006/main" xmlns:w14="http://schemas.microsoft.com/office/word/2010/wordml" xmlns:w15="http://schemas.microsoft.com/office/word/2012/wordml" xmlns:w16cid="http://schemas.microsoft.com/office/word/2016/wordml/cid" xmlns:w16se="http://schemas.microsoft.com/office/word/2015/wordml/symex" xmlns:wpg="http://schemas.microsoft.com/office/word/2010/wordprocessingGroup" xmlns:wpi="http://schemas.microsoft.com/office/word/2010/wordprocessingInk" xmlns:wne="http://schemas.microsoft.com/office/word/2006/wordml" xmlns:wps="http://schemas.microsoft.com/office/word/2010/wordprocessingShape" mc:Ignorable="w14 w15 w16se w16cid wp14">
   <w:p>
     <w:pPr>
-      <w:pStyle w:val="Encabezado"/>
+      <w:pStyle w:val="Header"/>
     </w:pPr>
     <w:r>
       <w:rPr>
@@ -6557,7 +6493,7 @@
   </w:p>
   <w:p>
     <w:pPr>
-      <w:pStyle w:val="Encabezado"/>
+      <w:pStyle w:val="Header"/>
       <w:jc w:val="right"/>
     </w:pPr>
     <w:r>
@@ -6569,7 +6505,7 @@
   </w:p>
   <w:p>
     <w:pPr>
-      <w:pStyle w:val="Encabezado"/>
+      <w:pStyle w:val="Header"/>
       <w:jc w:val="right"/>
     </w:pPr>
     <w:r>
@@ -6629,13 +6565,13 @@
   </w:p>
   <w:p>
     <w:pPr>
-      <w:pStyle w:val="Encabezado"/>
+      <w:pStyle w:val="Header"/>
       <w:jc w:val="right"/>
     </w:pPr>
   </w:p>
   <w:p>
     <w:pPr>
-      <w:pStyle w:val="Encabezado"/>
+      <w:pStyle w:val="Header"/>
     </w:pPr>
   </w:p>
 </w:hdr>
@@ -7435,6 +7371,7 @@
     <w:lsdException w:name="HTML Sample" w:semiHidden="1" w:unhideWhenUsed="1"/>
     <w:lsdException w:name="HTML Typewriter" w:semiHidden="1" w:unhideWhenUsed="1"/>
     <w:lsdException w:name="HTML Variable" w:semiHidden="1" w:unhideWhenUsed="1"/>
+    <w:lsdException w:name="Normal Table" w:semiHidden="1" w:unhideWhenUsed="1"/>
     <w:lsdException w:name="annotation subject" w:semiHidden="1" w:unhideWhenUsed="1"/>
     <w:lsdException w:name="No List" w:semiHidden="1" w:unhideWhenUsed="1"/>
     <w:lsdException w:name="Outline List 1" w:semiHidden="1" w:unhideWhenUsed="1"/>
@@ -7478,8 +7415,10 @@
     <w:lsdException w:name="Table Elegant" w:semiHidden="1" w:unhideWhenUsed="1"/>
     <w:lsdException w:name="Table Professional" w:semiHidden="1" w:unhideWhenUsed="1"/>
     <w:lsdException w:name="Table Subtle 1" w:semiHidden="1" w:unhideWhenUsed="1"/>
+    <w:lsdException w:name="Table Subtle 2" w:semiHidden="1" w:unhideWhenUsed="1"/>
     <w:lsdException w:name="Table Web 1" w:semiHidden="1" w:unhideWhenUsed="1"/>
     <w:lsdException w:name="Table Web 2" w:semiHidden="1" w:unhideWhenUsed="1"/>
+    <w:lsdException w:name="Table Web 3" w:semiHidden="1" w:unhideWhenUsed="1"/>
     <w:lsdException w:name="Balloon Text" w:semiHidden="1" w:unhideWhenUsed="1"/>
     <w:lsdException w:name="Table Grid" w:uiPriority="39"/>
     <w:lsdException w:name="Table Theme" w:semiHidden="1" w:unhideWhenUsed="1"/>
@@ -7707,11 +7646,11 @@
     <w:name w:val="Normal"/>
     <w:qFormat/>
   </w:style>
-  <w:style w:type="paragraph" w:styleId="Ttulo1">
+  <w:style w:type="paragraph" w:styleId="Heading1">
     <w:name w:val="heading 1"/>
     <w:basedOn w:val="Normal"/>
     <w:next w:val="Normal"/>
-    <w:link w:val="Ttulo1Car"/>
+    <w:link w:val="Heading1Char"/>
     <w:uiPriority w:val="9"/>
     <w:qFormat/>
     <w:rsid w:val="006B19D4"/>
@@ -7728,11 +7667,11 @@
       <w:szCs w:val="32"/>
     </w:rPr>
   </w:style>
-  <w:style w:type="paragraph" w:styleId="Ttulo2">
+  <w:style w:type="paragraph" w:styleId="Heading2">
     <w:name w:val="heading 2"/>
     <w:basedOn w:val="Normal"/>
     <w:next w:val="Normal"/>
-    <w:link w:val="Ttulo2Car"/>
+    <w:link w:val="Heading2Char"/>
     <w:uiPriority w:val="9"/>
     <w:unhideWhenUsed/>
     <w:qFormat/>
@@ -7750,11 +7689,11 @@
       <w:szCs w:val="26"/>
     </w:rPr>
   </w:style>
-  <w:style w:type="paragraph" w:styleId="Ttulo3">
+  <w:style w:type="paragraph" w:styleId="Heading3">
     <w:name w:val="heading 3"/>
     <w:basedOn w:val="Normal"/>
     <w:next w:val="Normal"/>
-    <w:link w:val="Ttulo3Car"/>
+    <w:link w:val="Heading3Char"/>
     <w:uiPriority w:val="9"/>
     <w:unhideWhenUsed/>
     <w:qFormat/>
@@ -7772,11 +7711,11 @@
       <w:szCs w:val="24"/>
     </w:rPr>
   </w:style>
-  <w:style w:type="paragraph" w:styleId="Ttulo9">
+  <w:style w:type="paragraph" w:styleId="Heading9">
     <w:name w:val="heading 9"/>
     <w:basedOn w:val="Normal"/>
     <w:next w:val="Normal"/>
-    <w:link w:val="Ttulo9Car"/>
+    <w:link w:val="Heading9Char"/>
     <w:uiPriority w:val="9"/>
     <w:semiHidden/>
     <w:unhideWhenUsed/>
@@ -7800,13 +7739,13 @@
       <w:lang w:eastAsia="es-MX"/>
     </w:rPr>
   </w:style>
-  <w:style w:type="character" w:default="1" w:styleId="Fuentedeprrafopredeter">
+  <w:style w:type="character" w:default="1" w:styleId="DefaultParagraphFont">
     <w:name w:val="Default Paragraph Font"/>
     <w:uiPriority w:val="1"/>
     <w:semiHidden/>
     <w:unhideWhenUsed/>
   </w:style>
-  <w:style w:type="table" w:default="1" w:styleId="Tablanormal">
+  <w:style w:type="table" w:default="1" w:styleId="TableNormal">
     <w:name w:val="Normal Table"/>
     <w:uiPriority w:val="99"/>
     <w:semiHidden/>
@@ -7821,16 +7760,16 @@
       </w:tblCellMar>
     </w:tblPr>
   </w:style>
-  <w:style w:type="numbering" w:default="1" w:styleId="Sinlista">
+  <w:style w:type="numbering" w:default="1" w:styleId="NoList">
     <w:name w:val="No List"/>
     <w:uiPriority w:val="99"/>
     <w:semiHidden/>
     <w:unhideWhenUsed/>
   </w:style>
-  <w:style w:type="paragraph" w:styleId="Encabezado">
+  <w:style w:type="paragraph" w:styleId="Header">
     <w:name w:val="header"/>
     <w:basedOn w:val="Normal"/>
-    <w:link w:val="EncabezadoCar"/>
+    <w:link w:val="HeaderChar"/>
     <w:uiPriority w:val="99"/>
     <w:unhideWhenUsed/>
     <w:rsid w:val="006B19D4"/>
@@ -7842,17 +7781,17 @@
       <w:spacing w:after="0" w:line="240" w:lineRule="auto"/>
     </w:pPr>
   </w:style>
-  <w:style w:type="character" w:customStyle="1" w:styleId="EncabezadoCar">
-    <w:name w:val="Encabezado Car"/>
-    <w:basedOn w:val="Fuentedeprrafopredeter"/>
-    <w:link w:val="Encabezado"/>
+  <w:style w:type="character" w:customStyle="1" w:styleId="HeaderChar">
+    <w:name w:val="Header Char"/>
+    <w:basedOn w:val="DefaultParagraphFont"/>
+    <w:link w:val="Header"/>
     <w:uiPriority w:val="99"/>
     <w:rsid w:val="006B19D4"/>
   </w:style>
-  <w:style w:type="paragraph" w:styleId="Piedepgina">
+  <w:style w:type="paragraph" w:styleId="Footer">
     <w:name w:val="footer"/>
     <w:basedOn w:val="Normal"/>
-    <w:link w:val="PiedepginaCar"/>
+    <w:link w:val="FooterChar"/>
     <w:uiPriority w:val="99"/>
     <w:unhideWhenUsed/>
     <w:rsid w:val="006B19D4"/>
@@ -7864,17 +7803,17 @@
       <w:spacing w:after="0" w:line="240" w:lineRule="auto"/>
     </w:pPr>
   </w:style>
-  <w:style w:type="character" w:customStyle="1" w:styleId="PiedepginaCar">
-    <w:name w:val="Pie de página Car"/>
-    <w:basedOn w:val="Fuentedeprrafopredeter"/>
-    <w:link w:val="Piedepgina"/>
+  <w:style w:type="character" w:customStyle="1" w:styleId="FooterChar">
+    <w:name w:val="Footer Char"/>
+    <w:basedOn w:val="DefaultParagraphFont"/>
+    <w:link w:val="Footer"/>
     <w:uiPriority w:val="99"/>
     <w:rsid w:val="006B19D4"/>
   </w:style>
-  <w:style w:type="character" w:customStyle="1" w:styleId="Ttulo9Car">
-    <w:name w:val="Título 9 Car"/>
-    <w:basedOn w:val="Fuentedeprrafopredeter"/>
-    <w:link w:val="Ttulo9"/>
+  <w:style w:type="character" w:customStyle="1" w:styleId="Heading9Char">
+    <w:name w:val="Heading 9 Char"/>
+    <w:basedOn w:val="DefaultParagraphFont"/>
+    <w:link w:val="Heading9"/>
     <w:uiPriority w:val="9"/>
     <w:semiHidden/>
     <w:rsid w:val="006B19D4"/>
@@ -7888,10 +7827,10 @@
       <w:lang w:eastAsia="es-MX"/>
     </w:rPr>
   </w:style>
-  <w:style w:type="character" w:customStyle="1" w:styleId="Ttulo1Car">
-    <w:name w:val="Título 1 Car"/>
-    <w:basedOn w:val="Fuentedeprrafopredeter"/>
-    <w:link w:val="Ttulo1"/>
+  <w:style w:type="character" w:customStyle="1" w:styleId="Heading1Char">
+    <w:name w:val="Heading 1 Char"/>
+    <w:basedOn w:val="DefaultParagraphFont"/>
+    <w:link w:val="Heading1"/>
     <w:uiPriority w:val="9"/>
     <w:rsid w:val="006B19D4"/>
     <w:rPr>
@@ -7901,11 +7840,11 @@
       <w:szCs w:val="32"/>
     </w:rPr>
   </w:style>
-  <w:style w:type="paragraph" w:styleId="Ttulo">
+  <w:style w:type="paragraph" w:styleId="Title">
     <w:name w:val="Title"/>
     <w:basedOn w:val="Normal"/>
     <w:next w:val="Normal"/>
-    <w:link w:val="TtuloCar"/>
+    <w:link w:val="TitleChar"/>
     <w:uiPriority w:val="10"/>
     <w:qFormat/>
     <w:rsid w:val="006B19D4"/>
@@ -7921,10 +7860,10 @@
       <w:szCs w:val="56"/>
     </w:rPr>
   </w:style>
-  <w:style w:type="character" w:customStyle="1" w:styleId="TtuloCar">
-    <w:name w:val="Título Car"/>
-    <w:basedOn w:val="Fuentedeprrafopredeter"/>
-    <w:link w:val="Ttulo"/>
+  <w:style w:type="character" w:customStyle="1" w:styleId="TitleChar">
+    <w:name w:val="Title Char"/>
+    <w:basedOn w:val="DefaultParagraphFont"/>
+    <w:link w:val="Title"/>
     <w:uiPriority w:val="10"/>
     <w:rsid w:val="006B19D4"/>
     <w:rPr>
@@ -7935,9 +7874,9 @@
       <w:szCs w:val="56"/>
     </w:rPr>
   </w:style>
-  <w:style w:type="table" w:styleId="Tablaconcuadrcula">
+  <w:style w:type="table" w:styleId="TableGrid">
     <w:name w:val="Table Grid"/>
-    <w:basedOn w:val="Tablanormal"/>
+    <w:basedOn w:val="TableNormal"/>
     <w:uiPriority w:val="39"/>
     <w:rsid w:val="006B19D4"/>
     <w:pPr>
@@ -7954,7 +7893,7 @@
       </w:tblBorders>
     </w:tblPr>
   </w:style>
-  <w:style w:type="paragraph" w:styleId="Prrafodelista">
+  <w:style w:type="paragraph" w:styleId="ListParagraph">
     <w:name w:val="List Paragraph"/>
     <w:basedOn w:val="Normal"/>
     <w:uiPriority w:val="34"/>
@@ -7965,10 +7904,10 @@
       <w:contextualSpacing/>
     </w:pPr>
   </w:style>
-  <w:style w:type="character" w:customStyle="1" w:styleId="Ttulo2Car">
-    <w:name w:val="Título 2 Car"/>
-    <w:basedOn w:val="Fuentedeprrafopredeter"/>
-    <w:link w:val="Ttulo2"/>
+  <w:style w:type="character" w:customStyle="1" w:styleId="Heading2Char">
+    <w:name w:val="Heading 2 Char"/>
+    <w:basedOn w:val="DefaultParagraphFont"/>
+    <w:link w:val="Heading2"/>
     <w:uiPriority w:val="9"/>
     <w:rsid w:val="006B19D4"/>
     <w:rPr>
@@ -7978,10 +7917,10 @@
       <w:szCs w:val="26"/>
     </w:rPr>
   </w:style>
-  <w:style w:type="character" w:customStyle="1" w:styleId="Ttulo3Car">
-    <w:name w:val="Título 3 Car"/>
-    <w:basedOn w:val="Fuentedeprrafopredeter"/>
-    <w:link w:val="Ttulo3"/>
+  <w:style w:type="character" w:customStyle="1" w:styleId="Heading3Char">
+    <w:name w:val="Heading 3 Char"/>
+    <w:basedOn w:val="DefaultParagraphFont"/>
+    <w:link w:val="Heading3"/>
     <w:uiPriority w:val="9"/>
     <w:rsid w:val="006B19D4"/>
     <w:rPr>
@@ -7991,9 +7930,9 @@
       <w:szCs w:val="24"/>
     </w:rPr>
   </w:style>
-  <w:style w:type="paragraph" w:styleId="TtuloTDC">
+  <w:style w:type="paragraph" w:styleId="TOCHeading">
     <w:name w:val="TOC Heading"/>
-    <w:basedOn w:val="Ttulo1"/>
+    <w:basedOn w:val="Heading1"/>
     <w:next w:val="Normal"/>
     <w:uiPriority w:val="39"/>
     <w:unhideWhenUsed/>
@@ -8006,7 +7945,7 @@
       <w:lang w:eastAsia="es-MX"/>
     </w:rPr>
   </w:style>
-  <w:style w:type="paragraph" w:styleId="TDC1">
+  <w:style w:type="paragraph" w:styleId="TOC1">
     <w:name w:val="toc 1"/>
     <w:basedOn w:val="Normal"/>
     <w:next w:val="Normal"/>
@@ -8018,7 +7957,7 @@
       <w:spacing w:after="100"/>
     </w:pPr>
   </w:style>
-  <w:style w:type="paragraph" w:styleId="TDC2">
+  <w:style w:type="paragraph" w:styleId="TOC2">
     <w:name w:val="toc 2"/>
     <w:basedOn w:val="Normal"/>
     <w:next w:val="Normal"/>
@@ -8031,7 +7970,7 @@
       <w:ind w:left="220"/>
     </w:pPr>
   </w:style>
-  <w:style w:type="paragraph" w:styleId="TDC3">
+  <w:style w:type="paragraph" w:styleId="TOC3">
     <w:name w:val="toc 3"/>
     <w:basedOn w:val="Normal"/>
     <w:next w:val="Normal"/>
@@ -8044,9 +7983,9 @@
       <w:ind w:left="440"/>
     </w:pPr>
   </w:style>
-  <w:style w:type="character" w:styleId="Hipervnculo">
+  <w:style w:type="character" w:styleId="Hyperlink">
     <w:name w:val="Hyperlink"/>
-    <w:basedOn w:val="Fuentedeprrafopredeter"/>
+    <w:basedOn w:val="DefaultParagraphFont"/>
     <w:uiPriority w:val="99"/>
     <w:unhideWhenUsed/>
     <w:rsid w:val="00276EDA"/>
@@ -8055,9 +7994,9 @@
       <w:u w:val="single"/>
     </w:rPr>
   </w:style>
-  <w:style w:type="character" w:styleId="Refdecomentario">
+  <w:style w:type="character" w:styleId="CommentReference">
     <w:name w:val="annotation reference"/>
-    <w:basedOn w:val="Fuentedeprrafopredeter"/>
+    <w:basedOn w:val="DefaultParagraphFont"/>
     <w:uiPriority w:val="99"/>
     <w:semiHidden/>
     <w:unhideWhenUsed/>
@@ -8067,10 +8006,10 @@
       <w:szCs w:val="16"/>
     </w:rPr>
   </w:style>
-  <w:style w:type="paragraph" w:styleId="Textocomentario">
+  <w:style w:type="paragraph" w:styleId="CommentText">
     <w:name w:val="annotation text"/>
     <w:basedOn w:val="Normal"/>
-    <w:link w:val="TextocomentarioCar"/>
+    <w:link w:val="CommentTextChar"/>
     <w:uiPriority w:val="99"/>
     <w:semiHidden/>
     <w:unhideWhenUsed/>
@@ -8083,10 +8022,10 @@
       <w:szCs w:val="20"/>
     </w:rPr>
   </w:style>
-  <w:style w:type="character" w:customStyle="1" w:styleId="TextocomentarioCar">
-    <w:name w:val="Texto comentario Car"/>
-    <w:basedOn w:val="Fuentedeprrafopredeter"/>
-    <w:link w:val="Textocomentario"/>
+  <w:style w:type="character" w:customStyle="1" w:styleId="CommentTextChar">
+    <w:name w:val="Comment Text Char"/>
+    <w:basedOn w:val="DefaultParagraphFont"/>
+    <w:link w:val="CommentText"/>
     <w:uiPriority w:val="99"/>
     <w:semiHidden/>
     <w:rsid w:val="00970F82"/>
@@ -8095,11 +8034,11 @@
       <w:szCs w:val="20"/>
     </w:rPr>
   </w:style>
-  <w:style w:type="paragraph" w:styleId="Asuntodelcomentario">
+  <w:style w:type="paragraph" w:styleId="CommentSubject">
     <w:name w:val="annotation subject"/>
-    <w:basedOn w:val="Textocomentario"/>
-    <w:next w:val="Textocomentario"/>
-    <w:link w:val="AsuntodelcomentarioCar"/>
+    <w:basedOn w:val="CommentText"/>
+    <w:next w:val="CommentText"/>
+    <w:link w:val="CommentSubjectChar"/>
     <w:uiPriority w:val="99"/>
     <w:semiHidden/>
     <w:unhideWhenUsed/>
@@ -8109,10 +8048,10 @@
       <w:bCs/>
     </w:rPr>
   </w:style>
-  <w:style w:type="character" w:customStyle="1" w:styleId="AsuntodelcomentarioCar">
-    <w:name w:val="Asunto del comentario Car"/>
-    <w:basedOn w:val="TextocomentarioCar"/>
-    <w:link w:val="Asuntodelcomentario"/>
+  <w:style w:type="character" w:customStyle="1" w:styleId="CommentSubjectChar">
+    <w:name w:val="Comment Subject Char"/>
+    <w:basedOn w:val="CommentTextChar"/>
+    <w:link w:val="CommentSubject"/>
     <w:uiPriority w:val="99"/>
     <w:semiHidden/>
     <w:rsid w:val="00970F82"/>
@@ -8123,10 +8062,10 @@
       <w:szCs w:val="20"/>
     </w:rPr>
   </w:style>
-  <w:style w:type="paragraph" w:styleId="Textodeglobo">
+  <w:style w:type="paragraph" w:styleId="BalloonText">
     <w:name w:val="Balloon Text"/>
     <w:basedOn w:val="Normal"/>
-    <w:link w:val="TextodegloboCar"/>
+    <w:link w:val="BalloonTextChar"/>
     <w:uiPriority w:val="99"/>
     <w:semiHidden/>
     <w:unhideWhenUsed/>
@@ -8140,10 +8079,10 @@
       <w:szCs w:val="18"/>
     </w:rPr>
   </w:style>
-  <w:style w:type="character" w:customStyle="1" w:styleId="TextodegloboCar">
-    <w:name w:val="Texto de globo Car"/>
-    <w:basedOn w:val="Fuentedeprrafopredeter"/>
-    <w:link w:val="Textodeglobo"/>
+  <w:style w:type="character" w:customStyle="1" w:styleId="BalloonTextChar">
+    <w:name w:val="Balloon Text Char"/>
+    <w:basedOn w:val="DefaultParagraphFont"/>
+    <w:link w:val="BalloonText"/>
     <w:uiPriority w:val="99"/>
     <w:semiHidden/>
     <w:rsid w:val="00970F82"/>
@@ -8153,10 +8092,10 @@
       <w:szCs w:val="18"/>
     </w:rPr>
   </w:style>
-  <w:style w:type="paragraph" w:styleId="Textonotapie">
+  <w:style w:type="paragraph" w:styleId="FootnoteText">
     <w:name w:val="footnote text"/>
     <w:basedOn w:val="Normal"/>
-    <w:link w:val="TextonotapieCar"/>
+    <w:link w:val="FootnoteTextChar"/>
     <w:uiPriority w:val="99"/>
     <w:semiHidden/>
     <w:unhideWhenUsed/>
@@ -8169,10 +8108,10 @@
       <w:szCs w:val="20"/>
     </w:rPr>
   </w:style>
-  <w:style w:type="character" w:customStyle="1" w:styleId="TextonotapieCar">
-    <w:name w:val="Texto nota pie Car"/>
-    <w:basedOn w:val="Fuentedeprrafopredeter"/>
-    <w:link w:val="Textonotapie"/>
+  <w:style w:type="character" w:customStyle="1" w:styleId="FootnoteTextChar">
+    <w:name w:val="Footnote Text Char"/>
+    <w:basedOn w:val="DefaultParagraphFont"/>
+    <w:link w:val="FootnoteText"/>
     <w:uiPriority w:val="99"/>
     <w:semiHidden/>
     <w:rsid w:val="00BB7057"/>
@@ -8181,9 +8120,9 @@
       <w:szCs w:val="20"/>
     </w:rPr>
   </w:style>
-  <w:style w:type="character" w:styleId="Refdenotaalpie">
+  <w:style w:type="character" w:styleId="FootnoteReference">
     <w:name w:val="footnote reference"/>
-    <w:basedOn w:val="Fuentedeprrafopredeter"/>
+    <w:basedOn w:val="DefaultParagraphFont"/>
     <w:uiPriority w:val="99"/>
     <w:semiHidden/>
     <w:unhideWhenUsed/>
@@ -8495,7 +8434,7 @@
 </file>
 
 <file path=customXml/itemProps1.xml><?xml version="1.0" encoding="utf-8"?>
-<ds:datastoreItem xmlns:ds="http://schemas.openxmlformats.org/officeDocument/2006/customXml" ds:itemID="{9993EAD3-75D7-E946-9DC2-D8A792D8DC13}">
+<ds:datastoreItem xmlns:ds="http://schemas.openxmlformats.org/officeDocument/2006/customXml" ds:itemID="{1443AC82-FA2B-D34E-8295-2FA3DEF06649}">
   <ds:schemaRefs>
     <ds:schemaRef ds:uri="http://schemas.openxmlformats.org/officeDocument/2006/bibliography"/>
   </ds:schemaRefs>

</xml_diff>